<commit_message>
Finished the diary of SEP;
</commit_message>
<xml_diff>
--- a/НИР - Дневник практики КТбо4-8.docx
+++ b/НИР - Дневник практики КТбо4-8.docx
@@ -117,25 +117,7 @@
           <w:sz w:val="24"/>
           <w:szCs w:val="28"/>
         </w:rPr>
-        <w:t xml:space="preserve">Кафедра информационно-аналитических систем безопасности им. Л.С. </w:t>
-      </w:r>
-      <w:proofErr w:type="spellStart"/>
-      <w:r>
-        <w:rPr>
-          <w:rFonts w:ascii="Times New Roman" w:eastAsia="Times New Roman" w:hAnsi="Times New Roman" w:cs="Calibri"/>
-          <w:sz w:val="24"/>
-          <w:szCs w:val="28"/>
-        </w:rPr>
-        <w:t>Берштейна</w:t>
-      </w:r>
-      <w:proofErr w:type="spellEnd"/>
-      <w:r>
-        <w:rPr>
-          <w:rFonts w:ascii="Times New Roman" w:eastAsia="Times New Roman" w:hAnsi="Times New Roman" w:cs="Calibri"/>
-          <w:sz w:val="24"/>
-          <w:szCs w:val="28"/>
-        </w:rPr>
-        <w:t xml:space="preserve">  </w:t>
+        <w:t xml:space="preserve">Кафедра информационно-аналитических систем безопасности им. Л.С. Берштейна  </w:t>
       </w:r>
     </w:p>
     <w:p>
@@ -466,7 +448,6 @@
                 <w:szCs w:val="24"/>
               </w:rPr>
             </w:pPr>
-            <w:proofErr w:type="spellStart"/>
             <w:r>
               <w:rPr>
                 <w:rFonts w:ascii="Times New Roman" w:eastAsia="Times New Roman" w:hAnsi="Times New Roman" w:cs="Calibri"/>
@@ -476,7 +457,6 @@
               </w:rPr>
               <w:t>Белохвостов</w:t>
             </w:r>
-            <w:proofErr w:type="spellEnd"/>
           </w:p>
         </w:tc>
       </w:tr>
@@ -694,7 +674,6 @@
               </w:rPr>
               <w:t xml:space="preserve">                    </w:t>
             </w:r>
-            <w:proofErr w:type="spellStart"/>
             <w:r>
               <w:rPr>
                 <w:rFonts w:ascii="Times New Roman" w:eastAsia="Times New Roman" w:hAnsi="Times New Roman" w:cs="Calibri"/>
@@ -702,17 +681,7 @@
                 <w:sz w:val="24"/>
                 <w:szCs w:val="24"/>
               </w:rPr>
-              <w:t>Белохвостов</w:t>
-            </w:r>
-            <w:proofErr w:type="spellEnd"/>
-            <w:r>
-              <w:rPr>
-                <w:rFonts w:ascii="Times New Roman" w:eastAsia="Times New Roman" w:hAnsi="Times New Roman" w:cs="Calibri"/>
-                <w:color w:val="000000" w:themeColor="text1"/>
-                <w:sz w:val="24"/>
-                <w:szCs w:val="24"/>
-              </w:rPr>
-              <w:t xml:space="preserve"> В.О.</w:t>
+              <w:t>Белохвостов В.О.</w:t>
             </w:r>
           </w:p>
         </w:tc>
@@ -875,25 +844,7 @@
                 <w:sz w:val="24"/>
                 <w:szCs w:val="24"/>
               </w:rPr>
-              <w:t xml:space="preserve">кафедра информационно-аналитических систем безопасности им. Л.С. </w:t>
-            </w:r>
-            <w:proofErr w:type="spellStart"/>
-            <w:r>
-              <w:rPr>
-                <w:rFonts w:ascii="Times New Roman" w:hAnsi="Times New Roman"/>
-                <w:sz w:val="24"/>
-                <w:szCs w:val="24"/>
-              </w:rPr>
-              <w:t>Берштейна</w:t>
-            </w:r>
-            <w:proofErr w:type="spellEnd"/>
-            <w:r>
-              <w:rPr>
-                <w:rFonts w:ascii="Times New Roman" w:hAnsi="Times New Roman"/>
-                <w:sz w:val="24"/>
-                <w:szCs w:val="24"/>
-              </w:rPr>
-              <w:t xml:space="preserve"> (ИКТИБ ЮФУ)</w:t>
+              <w:t>кафедра информационно-аналитических систем безопасности им. Л.С. Берштейна (ИКТИБ ЮФУ)</w:t>
             </w:r>
           </w:p>
         </w:tc>
@@ -2856,23 +2807,13 @@
         </w:rPr>
         <w:t xml:space="preserve">), </w:t>
       </w:r>
-      <w:proofErr w:type="spellStart"/>
       <w:r>
         <w:rPr>
           <w:rFonts w:ascii="Times New Roman" w:hAnsi="Times New Roman" w:cs="Times New Roman"/>
           <w:sz w:val="24"/>
           <w:szCs w:val="24"/>
         </w:rPr>
-        <w:t>составленой</w:t>
-      </w:r>
-      <w:proofErr w:type="spellEnd"/>
-      <w:r>
-        <w:rPr>
-          <w:rFonts w:ascii="Times New Roman" w:hAnsi="Times New Roman" w:cs="Times New Roman"/>
-          <w:sz w:val="24"/>
-          <w:szCs w:val="24"/>
-        </w:rPr>
-        <w:t xml:space="preserve"> с учетом Образовательного стандарта Южного федерального университета (ОС ЮФУ)</w:t>
+        <w:t>составленой с учетом Образовательного стандарта Южного федерального университета (ОС ЮФУ)</w:t>
       </w:r>
     </w:p>
     <w:tbl>
@@ -3380,27 +3321,7 @@
                 <w:szCs w:val="20"/>
                 <w:lang w:eastAsia="ru-RU"/>
               </w:rPr>
-              <w:t xml:space="preserve">причинно-следственные связи в формировании и развитии личности человека, сущность внутренней субъективной психической реальности, которая определяет поведение человека, особенности </w:t>
-            </w:r>
-            <w:proofErr w:type="spellStart"/>
-            <w:r>
-              <w:rPr>
-                <w:rFonts w:ascii="Times New Roman" w:eastAsia="Times New Roman" w:hAnsi="Times New Roman" w:cs="Times New Roman"/>
-                <w:sz w:val="24"/>
-                <w:szCs w:val="20"/>
-                <w:lang w:eastAsia="ru-RU"/>
-              </w:rPr>
-              <w:t>потребностно</w:t>
-            </w:r>
-            <w:proofErr w:type="spellEnd"/>
-            <w:r>
-              <w:rPr>
-                <w:rFonts w:ascii="Times New Roman" w:eastAsia="Times New Roman" w:hAnsi="Times New Roman" w:cs="Times New Roman"/>
-                <w:sz w:val="24"/>
-                <w:szCs w:val="20"/>
-                <w:lang w:eastAsia="ru-RU"/>
-              </w:rPr>
-              <w:t>-мотивационной сферы личности, основные пути и принципы творческого развития личности</w:t>
+              <w:t>причинно-следственные связи в формировании и развитии личности человека, сущность внутренней субъективной психической реальности, которая определяет поведение человека, особенности потребностно-мотивационной сферы личности, основные пути и принципы творческого развития личности</w:t>
             </w:r>
           </w:p>
         </w:tc>
@@ -8485,167 +8406,6 @@
           </w:p>
         </w:tc>
       </w:tr>
-      <w:tr>
-        <w:tc>
-          <w:tcPr>
-            <w:tcW w:w="9355" w:type="dxa"/>
-            <w:vAlign w:val="center"/>
-          </w:tcPr>
-          <w:p>
-            <w:pPr>
-              <w:pStyle w:val="a3"/>
-              <w:numPr>
-                <w:ilvl w:val="0"/>
-                <w:numId w:val="17"/>
-              </w:numPr>
-              <w:spacing w:before="120" w:after="120"/>
-              <w:jc w:val="both"/>
-              <w:rPr>
-                <w:rFonts w:ascii="Times New Roman" w:hAnsi="Times New Roman" w:cs="Times New Roman"/>
-                <w:sz w:val="24"/>
-              </w:rPr>
-            </w:pPr>
-          </w:p>
-        </w:tc>
-      </w:tr>
-      <w:tr>
-        <w:tc>
-          <w:tcPr>
-            <w:tcW w:w="9355" w:type="dxa"/>
-            <w:vAlign w:val="center"/>
-          </w:tcPr>
-          <w:p>
-            <w:pPr>
-              <w:pStyle w:val="a3"/>
-              <w:numPr>
-                <w:ilvl w:val="0"/>
-                <w:numId w:val="17"/>
-              </w:numPr>
-              <w:spacing w:before="120" w:after="120"/>
-              <w:jc w:val="both"/>
-              <w:rPr>
-                <w:rFonts w:ascii="Times New Roman" w:hAnsi="Times New Roman" w:cs="Times New Roman"/>
-                <w:sz w:val="24"/>
-              </w:rPr>
-            </w:pPr>
-          </w:p>
-        </w:tc>
-      </w:tr>
-      <w:tr>
-        <w:tc>
-          <w:tcPr>
-            <w:tcW w:w="9355" w:type="dxa"/>
-            <w:vAlign w:val="center"/>
-          </w:tcPr>
-          <w:p>
-            <w:pPr>
-              <w:pStyle w:val="a3"/>
-              <w:numPr>
-                <w:ilvl w:val="0"/>
-                <w:numId w:val="17"/>
-              </w:numPr>
-              <w:spacing w:before="120" w:after="120"/>
-              <w:jc w:val="both"/>
-              <w:rPr>
-                <w:rFonts w:ascii="Times New Roman" w:hAnsi="Times New Roman" w:cs="Times New Roman"/>
-                <w:sz w:val="24"/>
-              </w:rPr>
-            </w:pPr>
-          </w:p>
-        </w:tc>
-      </w:tr>
-      <w:tr>
-        <w:tc>
-          <w:tcPr>
-            <w:tcW w:w="9355" w:type="dxa"/>
-            <w:vAlign w:val="center"/>
-          </w:tcPr>
-          <w:p>
-            <w:pPr>
-              <w:pStyle w:val="a3"/>
-              <w:numPr>
-                <w:ilvl w:val="0"/>
-                <w:numId w:val="17"/>
-              </w:numPr>
-              <w:spacing w:before="120" w:after="120"/>
-              <w:jc w:val="both"/>
-              <w:rPr>
-                <w:rFonts w:ascii="Times New Roman" w:hAnsi="Times New Roman" w:cs="Times New Roman"/>
-                <w:sz w:val="24"/>
-              </w:rPr>
-            </w:pPr>
-          </w:p>
-        </w:tc>
-      </w:tr>
-      <w:tr>
-        <w:tc>
-          <w:tcPr>
-            <w:tcW w:w="9355" w:type="dxa"/>
-            <w:vAlign w:val="center"/>
-          </w:tcPr>
-          <w:p>
-            <w:pPr>
-              <w:pStyle w:val="a3"/>
-              <w:numPr>
-                <w:ilvl w:val="0"/>
-                <w:numId w:val="17"/>
-              </w:numPr>
-              <w:spacing w:before="120" w:after="120"/>
-              <w:jc w:val="both"/>
-              <w:rPr>
-                <w:rFonts w:ascii="Times New Roman" w:hAnsi="Times New Roman" w:cs="Times New Roman"/>
-                <w:sz w:val="24"/>
-              </w:rPr>
-            </w:pPr>
-          </w:p>
-        </w:tc>
-      </w:tr>
-      <w:tr>
-        <w:tc>
-          <w:tcPr>
-            <w:tcW w:w="9355" w:type="dxa"/>
-            <w:vAlign w:val="center"/>
-          </w:tcPr>
-          <w:p>
-            <w:pPr>
-              <w:pStyle w:val="a3"/>
-              <w:numPr>
-                <w:ilvl w:val="0"/>
-                <w:numId w:val="17"/>
-              </w:numPr>
-              <w:spacing w:before="120" w:after="120"/>
-              <w:jc w:val="both"/>
-              <w:rPr>
-                <w:rFonts w:ascii="Times New Roman" w:hAnsi="Times New Roman" w:cs="Times New Roman"/>
-                <w:sz w:val="24"/>
-              </w:rPr>
-            </w:pPr>
-          </w:p>
-        </w:tc>
-      </w:tr>
-      <w:tr>
-        <w:tc>
-          <w:tcPr>
-            <w:tcW w:w="9355" w:type="dxa"/>
-            <w:vAlign w:val="center"/>
-          </w:tcPr>
-          <w:p>
-            <w:pPr>
-              <w:pStyle w:val="a3"/>
-              <w:numPr>
-                <w:ilvl w:val="0"/>
-                <w:numId w:val="17"/>
-              </w:numPr>
-              <w:spacing w:before="120" w:after="120"/>
-              <w:jc w:val="both"/>
-              <w:rPr>
-                <w:rFonts w:ascii="Times New Roman" w:hAnsi="Times New Roman" w:cs="Times New Roman"/>
-                <w:sz w:val="24"/>
-              </w:rPr>
-            </w:pPr>
-          </w:p>
-        </w:tc>
-      </w:tr>
     </w:tbl>
     <w:p>
       <w:pPr>
@@ -8777,9 +8537,9 @@
       </w:tblPr>
       <w:tblGrid>
         <w:gridCol w:w="438"/>
-        <w:gridCol w:w="969"/>
-        <w:gridCol w:w="5067"/>
-        <w:gridCol w:w="3097"/>
+        <w:gridCol w:w="986"/>
+        <w:gridCol w:w="5058"/>
+        <w:gridCol w:w="3089"/>
       </w:tblGrid>
       <w:tr>
         <w:tc>
@@ -9074,6 +8834,7 @@
           <w:tcPr>
             <w:tcW w:w="229" w:type="pct"/>
             <w:shd w:val="clear" w:color="auto" w:fill="FFFFFF" w:themeFill="background1"/>
+            <w:vAlign w:val="center"/>
           </w:tcPr>
           <w:p>
             <w:pPr>
@@ -9086,12 +8847,19 @@
                 <w:b/>
               </w:rPr>
             </w:pPr>
+            <w:r>
+              <w:rPr>
+                <w:rFonts w:ascii="Times New Roman" w:hAnsi="Times New Roman" w:cs="Times New Roman"/>
+              </w:rPr>
+              <w:t>1</w:t>
+            </w:r>
           </w:p>
         </w:tc>
         <w:tc>
           <w:tcPr>
             <w:tcW w:w="506" w:type="pct"/>
             <w:shd w:val="clear" w:color="auto" w:fill="FFFFFF" w:themeFill="background1"/>
+            <w:vAlign w:val="center"/>
           </w:tcPr>
           <w:p>
             <w:pPr>
@@ -9104,6 +8872,19 @@
                 <w:b/>
               </w:rPr>
             </w:pPr>
+            <w:r>
+              <w:rPr>
+                <w:rFonts w:ascii="Times New Roman" w:hAnsi="Times New Roman" w:cs="Times New Roman"/>
+                <w:lang w:val="en-US"/>
+              </w:rPr>
+              <w:t>11.02.</w:t>
+            </w:r>
+            <w:r>
+              <w:rPr>
+                <w:rFonts w:ascii="Times New Roman" w:hAnsi="Times New Roman" w:cs="Times New Roman"/>
+              </w:rPr>
+              <w:t>20</w:t>
+            </w:r>
           </w:p>
         </w:tc>
         <w:tc>
@@ -9155,6 +8936,7 @@
           <w:tcPr>
             <w:tcW w:w="229" w:type="pct"/>
             <w:shd w:val="clear" w:color="auto" w:fill="FFFFFF" w:themeFill="background1"/>
+            <w:vAlign w:val="center"/>
           </w:tcPr>
           <w:p>
             <w:pPr>
@@ -9167,12 +8949,19 @@
                 <w:b/>
               </w:rPr>
             </w:pPr>
+            <w:r>
+              <w:rPr>
+                <w:rFonts w:ascii="Times New Roman" w:hAnsi="Times New Roman" w:cs="Times New Roman"/>
+              </w:rPr>
+              <w:t>2</w:t>
+            </w:r>
           </w:p>
         </w:tc>
         <w:tc>
           <w:tcPr>
             <w:tcW w:w="506" w:type="pct"/>
             <w:shd w:val="clear" w:color="auto" w:fill="FFFFFF" w:themeFill="background1"/>
+            <w:vAlign w:val="center"/>
           </w:tcPr>
           <w:p>
             <w:pPr>
@@ -9185,6 +8974,31 @@
                 <w:b/>
               </w:rPr>
             </w:pPr>
+            <w:r>
+              <w:rPr>
+                <w:rFonts w:ascii="Times New Roman" w:hAnsi="Times New Roman" w:cs="Times New Roman"/>
+              </w:rPr>
+              <w:t>1</w:t>
+            </w:r>
+            <w:r>
+              <w:rPr>
+                <w:rFonts w:ascii="Times New Roman" w:hAnsi="Times New Roman" w:cs="Times New Roman"/>
+              </w:rPr>
+              <w:t>3</w:t>
+            </w:r>
+            <w:r>
+              <w:rPr>
+                <w:rFonts w:ascii="Times New Roman" w:hAnsi="Times New Roman" w:cs="Times New Roman"/>
+                <w:lang w:val="en-US"/>
+              </w:rPr>
+              <w:t>.02.</w:t>
+            </w:r>
+            <w:r>
+              <w:rPr>
+                <w:rFonts w:ascii="Times New Roman" w:hAnsi="Times New Roman" w:cs="Times New Roman"/>
+              </w:rPr>
+              <w:t>20</w:t>
+            </w:r>
           </w:p>
         </w:tc>
         <w:tc>
@@ -9236,6 +9050,7 @@
           <w:tcPr>
             <w:tcW w:w="229" w:type="pct"/>
             <w:shd w:val="clear" w:color="auto" w:fill="FFFFFF" w:themeFill="background1"/>
+            <w:vAlign w:val="center"/>
           </w:tcPr>
           <w:p>
             <w:pPr>
@@ -9248,12 +9063,19 @@
                 <w:b/>
               </w:rPr>
             </w:pPr>
+            <w:r>
+              <w:rPr>
+                <w:rFonts w:ascii="Times New Roman" w:hAnsi="Times New Roman" w:cs="Times New Roman"/>
+              </w:rPr>
+              <w:t>3</w:t>
+            </w:r>
           </w:p>
         </w:tc>
         <w:tc>
           <w:tcPr>
             <w:tcW w:w="506" w:type="pct"/>
             <w:shd w:val="clear" w:color="auto" w:fill="FFFFFF" w:themeFill="background1"/>
+            <w:vAlign w:val="center"/>
           </w:tcPr>
           <w:p>
             <w:pPr>
@@ -9266,6 +9088,32 @@
                 <w:b/>
               </w:rPr>
             </w:pPr>
+            <w:r>
+              <w:rPr>
+                <w:rFonts w:ascii="Times New Roman" w:hAnsi="Times New Roman" w:cs="Times New Roman"/>
+                <w:lang w:val="en-US"/>
+              </w:rPr>
+              <w:t>1</w:t>
+            </w:r>
+            <w:r>
+              <w:rPr>
+                <w:rFonts w:ascii="Times New Roman" w:hAnsi="Times New Roman" w:cs="Times New Roman"/>
+              </w:rPr>
+              <w:t>6</w:t>
+            </w:r>
+            <w:r>
+              <w:rPr>
+                <w:rFonts w:ascii="Times New Roman" w:hAnsi="Times New Roman" w:cs="Times New Roman"/>
+                <w:lang w:val="en-US"/>
+              </w:rPr>
+              <w:t>.02.</w:t>
+            </w:r>
+            <w:r>
+              <w:rPr>
+                <w:rFonts w:ascii="Times New Roman" w:hAnsi="Times New Roman" w:cs="Times New Roman"/>
+              </w:rPr>
+              <w:t>20</w:t>
+            </w:r>
           </w:p>
         </w:tc>
         <w:tc>
@@ -9317,6 +9165,7 @@
           <w:tcPr>
             <w:tcW w:w="229" w:type="pct"/>
             <w:shd w:val="clear" w:color="auto" w:fill="FFFFFF" w:themeFill="background1"/>
+            <w:vAlign w:val="center"/>
           </w:tcPr>
           <w:p>
             <w:pPr>
@@ -9329,12 +9178,19 @@
                 <w:b/>
               </w:rPr>
             </w:pPr>
+            <w:r>
+              <w:rPr>
+                <w:rFonts w:ascii="Times New Roman" w:hAnsi="Times New Roman" w:cs="Times New Roman"/>
+              </w:rPr>
+              <w:t>4</w:t>
+            </w:r>
           </w:p>
         </w:tc>
         <w:tc>
           <w:tcPr>
             <w:tcW w:w="506" w:type="pct"/>
             <w:shd w:val="clear" w:color="auto" w:fill="FFFFFF" w:themeFill="background1"/>
+            <w:vAlign w:val="center"/>
           </w:tcPr>
           <w:p>
             <w:pPr>
@@ -9347,6 +9203,32 @@
                 <w:b/>
               </w:rPr>
             </w:pPr>
+            <w:r>
+              <w:rPr>
+                <w:rFonts w:ascii="Times New Roman" w:hAnsi="Times New Roman" w:cs="Times New Roman"/>
+                <w:lang w:val="en-US"/>
+              </w:rPr>
+              <w:t>1</w:t>
+            </w:r>
+            <w:r>
+              <w:rPr>
+                <w:rFonts w:ascii="Times New Roman" w:hAnsi="Times New Roman" w:cs="Times New Roman"/>
+              </w:rPr>
+              <w:t>6</w:t>
+            </w:r>
+            <w:r>
+              <w:rPr>
+                <w:rFonts w:ascii="Times New Roman" w:hAnsi="Times New Roman" w:cs="Times New Roman"/>
+                <w:lang w:val="en-US"/>
+              </w:rPr>
+              <w:t>.02.</w:t>
+            </w:r>
+            <w:r>
+              <w:rPr>
+                <w:rFonts w:ascii="Times New Roman" w:hAnsi="Times New Roman" w:cs="Times New Roman"/>
+              </w:rPr>
+              <w:t>20</w:t>
+            </w:r>
           </w:p>
         </w:tc>
         <w:tc>
@@ -9396,6 +9278,7 @@
           <w:tcPr>
             <w:tcW w:w="229" w:type="pct"/>
             <w:shd w:val="clear" w:color="auto" w:fill="FFFFFF" w:themeFill="background1"/>
+            <w:vAlign w:val="center"/>
           </w:tcPr>
           <w:p>
             <w:pPr>
@@ -9408,12 +9291,19 @@
                 <w:b/>
               </w:rPr>
             </w:pPr>
+            <w:r>
+              <w:rPr>
+                <w:rFonts w:ascii="Times New Roman" w:hAnsi="Times New Roman" w:cs="Times New Roman"/>
+              </w:rPr>
+              <w:t>5</w:t>
+            </w:r>
           </w:p>
         </w:tc>
         <w:tc>
           <w:tcPr>
             <w:tcW w:w="506" w:type="pct"/>
             <w:shd w:val="clear" w:color="auto" w:fill="FFFFFF" w:themeFill="background1"/>
+            <w:vAlign w:val="center"/>
           </w:tcPr>
           <w:p>
             <w:pPr>
@@ -9426,6 +9316,32 @@
                 <w:b/>
               </w:rPr>
             </w:pPr>
+            <w:r>
+              <w:rPr>
+                <w:rFonts w:ascii="Times New Roman" w:hAnsi="Times New Roman" w:cs="Times New Roman"/>
+                <w:lang w:val="en-US"/>
+              </w:rPr>
+              <w:t>1</w:t>
+            </w:r>
+            <w:r>
+              <w:rPr>
+                <w:rFonts w:ascii="Times New Roman" w:hAnsi="Times New Roman" w:cs="Times New Roman"/>
+              </w:rPr>
+              <w:t>7</w:t>
+            </w:r>
+            <w:r>
+              <w:rPr>
+                <w:rFonts w:ascii="Times New Roman" w:hAnsi="Times New Roman" w:cs="Times New Roman"/>
+                <w:lang w:val="en-US"/>
+              </w:rPr>
+              <w:t>.02.</w:t>
+            </w:r>
+            <w:r>
+              <w:rPr>
+                <w:rFonts w:ascii="Times New Roman" w:hAnsi="Times New Roman" w:cs="Times New Roman"/>
+              </w:rPr>
+              <w:t>20</w:t>
+            </w:r>
           </w:p>
         </w:tc>
         <w:tc>
@@ -9475,6 +9391,7 @@
           <w:tcPr>
             <w:tcW w:w="229" w:type="pct"/>
             <w:shd w:val="clear" w:color="auto" w:fill="FFFFFF" w:themeFill="background1"/>
+            <w:vAlign w:val="center"/>
           </w:tcPr>
           <w:p>
             <w:pPr>
@@ -9487,12 +9404,19 @@
                 <w:b/>
               </w:rPr>
             </w:pPr>
+            <w:r>
+              <w:rPr>
+                <w:rFonts w:ascii="Times New Roman" w:hAnsi="Times New Roman" w:cs="Times New Roman"/>
+              </w:rPr>
+              <w:t>6</w:t>
+            </w:r>
           </w:p>
         </w:tc>
         <w:tc>
           <w:tcPr>
             <w:tcW w:w="506" w:type="pct"/>
             <w:shd w:val="clear" w:color="auto" w:fill="FFFFFF" w:themeFill="background1"/>
+            <w:vAlign w:val="center"/>
           </w:tcPr>
           <w:p>
             <w:pPr>
@@ -9505,6 +9429,25 @@
                 <w:b/>
               </w:rPr>
             </w:pPr>
+            <w:r>
+              <w:rPr>
+                <w:rFonts w:ascii="Times New Roman" w:hAnsi="Times New Roman" w:cs="Times New Roman"/>
+              </w:rPr>
+              <w:t>20</w:t>
+            </w:r>
+            <w:r>
+              <w:rPr>
+                <w:rFonts w:ascii="Times New Roman" w:hAnsi="Times New Roman" w:cs="Times New Roman"/>
+                <w:lang w:val="en-US"/>
+              </w:rPr>
+              <w:t>.02.</w:t>
+            </w:r>
+            <w:r>
+              <w:rPr>
+                <w:rFonts w:ascii="Times New Roman" w:hAnsi="Times New Roman" w:cs="Times New Roman"/>
+              </w:rPr>
+              <w:t>20</w:t>
+            </w:r>
           </w:p>
         </w:tc>
         <w:tc>
@@ -9556,6 +9499,7 @@
           <w:tcPr>
             <w:tcW w:w="229" w:type="pct"/>
             <w:shd w:val="clear" w:color="auto" w:fill="FFFFFF" w:themeFill="background1"/>
+            <w:vAlign w:val="center"/>
           </w:tcPr>
           <w:p>
             <w:pPr>
@@ -9568,12 +9512,19 @@
                 <w:b/>
               </w:rPr>
             </w:pPr>
+            <w:r>
+              <w:rPr>
+                <w:rFonts w:ascii="Times New Roman" w:hAnsi="Times New Roman" w:cs="Times New Roman"/>
+              </w:rPr>
+              <w:t>7</w:t>
+            </w:r>
           </w:p>
         </w:tc>
         <w:tc>
           <w:tcPr>
             <w:tcW w:w="506" w:type="pct"/>
             <w:shd w:val="clear" w:color="auto" w:fill="FFFFFF" w:themeFill="background1"/>
+            <w:vAlign w:val="center"/>
           </w:tcPr>
           <w:p>
             <w:pPr>
@@ -9586,6 +9537,38 @@
                 <w:b/>
               </w:rPr>
             </w:pPr>
+            <w:r>
+              <w:rPr>
+                <w:rFonts w:ascii="Times New Roman" w:hAnsi="Times New Roman" w:cs="Times New Roman"/>
+              </w:rPr>
+              <w:t>25</w:t>
+            </w:r>
+            <w:r>
+              <w:rPr>
+                <w:rFonts w:ascii="Times New Roman" w:hAnsi="Times New Roman" w:cs="Times New Roman"/>
+                <w:lang w:val="en-US"/>
+              </w:rPr>
+              <w:t>.0</w:t>
+            </w:r>
+            <w:r>
+              <w:rPr>
+                <w:rFonts w:ascii="Times New Roman" w:hAnsi="Times New Roman" w:cs="Times New Roman"/>
+              </w:rPr>
+              <w:t>3</w:t>
+            </w:r>
+            <w:r>
+              <w:rPr>
+                <w:rFonts w:ascii="Times New Roman" w:hAnsi="Times New Roman" w:cs="Times New Roman"/>
+                <w:lang w:val="en-US"/>
+              </w:rPr>
+              <w:t>.</w:t>
+            </w:r>
+            <w:r>
+              <w:rPr>
+                <w:rFonts w:ascii="Times New Roman" w:hAnsi="Times New Roman" w:cs="Times New Roman"/>
+              </w:rPr>
+              <w:t>20</w:t>
+            </w:r>
           </w:p>
         </w:tc>
         <w:tc>
@@ -9651,6 +9634,7 @@
           <w:tcPr>
             <w:tcW w:w="229" w:type="pct"/>
             <w:shd w:val="clear" w:color="auto" w:fill="FFFFFF" w:themeFill="background1"/>
+            <w:vAlign w:val="center"/>
           </w:tcPr>
           <w:p>
             <w:pPr>
@@ -9663,12 +9647,19 @@
                 <w:b/>
               </w:rPr>
             </w:pPr>
+            <w:r>
+              <w:rPr>
+                <w:rFonts w:ascii="Times New Roman" w:hAnsi="Times New Roman" w:cs="Times New Roman"/>
+              </w:rPr>
+              <w:t>8</w:t>
+            </w:r>
           </w:p>
         </w:tc>
         <w:tc>
           <w:tcPr>
             <w:tcW w:w="506" w:type="pct"/>
             <w:shd w:val="clear" w:color="auto" w:fill="FFFFFF" w:themeFill="background1"/>
+            <w:vAlign w:val="center"/>
           </w:tcPr>
           <w:p>
             <w:pPr>
@@ -9681,6 +9672,44 @@
                 <w:b/>
               </w:rPr>
             </w:pPr>
+            <w:r>
+              <w:rPr>
+                <w:rFonts w:ascii="Times New Roman" w:hAnsi="Times New Roman" w:cs="Times New Roman"/>
+              </w:rPr>
+              <w:t>0</w:t>
+            </w:r>
+            <w:r>
+              <w:rPr>
+                <w:rFonts w:ascii="Times New Roman" w:hAnsi="Times New Roman" w:cs="Times New Roman"/>
+              </w:rPr>
+              <w:t>3</w:t>
+            </w:r>
+            <w:r>
+              <w:rPr>
+                <w:rFonts w:ascii="Times New Roman" w:hAnsi="Times New Roman" w:cs="Times New Roman"/>
+                <w:lang w:val="en-US"/>
+              </w:rPr>
+              <w:t>.0</w:t>
+            </w:r>
+            <w:r>
+              <w:rPr>
+                <w:rFonts w:ascii="Times New Roman" w:hAnsi="Times New Roman" w:cs="Times New Roman"/>
+              </w:rPr>
+              <w:t>4</w:t>
+            </w:r>
+            <w:r>
+              <w:rPr>
+                <w:rFonts w:ascii="Times New Roman" w:hAnsi="Times New Roman" w:cs="Times New Roman"/>
+                <w:lang w:val="en-US"/>
+              </w:rPr>
+              <w:t>.</w:t>
+            </w:r>
+            <w:r>
+              <w:rPr>
+                <w:rFonts w:ascii="Times New Roman" w:hAnsi="Times New Roman" w:cs="Times New Roman"/>
+              </w:rPr>
+              <w:t>20</w:t>
+            </w:r>
           </w:p>
         </w:tc>
         <w:tc>
@@ -9729,1133 +9758,6 @@
                 <w:rFonts w:ascii="Times New Roman" w:hAnsi="Times New Roman" w:cs="Times New Roman"/>
                 <w:b/>
                 <w:highlight w:val="yellow"/>
-              </w:rPr>
-            </w:pPr>
-          </w:p>
-        </w:tc>
-      </w:tr>
-      <w:tr>
-        <w:tc>
-          <w:tcPr>
-            <w:tcW w:w="229" w:type="pct"/>
-          </w:tcPr>
-          <w:p>
-            <w:pPr>
-              <w:tabs>
-                <w:tab w:val="left" w:pos="2020"/>
-              </w:tabs>
-              <w:jc w:val="center"/>
-              <w:rPr>
-                <w:rFonts w:ascii="Times New Roman" w:hAnsi="Times New Roman" w:cs="Times New Roman"/>
-                <w:b/>
-                <w:highlight w:val="yellow"/>
-              </w:rPr>
-            </w:pPr>
-          </w:p>
-        </w:tc>
-        <w:tc>
-          <w:tcPr>
-            <w:tcW w:w="506" w:type="pct"/>
-          </w:tcPr>
-          <w:p>
-            <w:pPr>
-              <w:tabs>
-                <w:tab w:val="left" w:pos="2020"/>
-              </w:tabs>
-              <w:jc w:val="center"/>
-              <w:rPr>
-                <w:rFonts w:ascii="Times New Roman" w:hAnsi="Times New Roman" w:cs="Times New Roman"/>
-                <w:b/>
-                <w:highlight w:val="yellow"/>
-              </w:rPr>
-            </w:pPr>
-          </w:p>
-        </w:tc>
-        <w:tc>
-          <w:tcPr>
-            <w:tcW w:w="2647" w:type="pct"/>
-          </w:tcPr>
-          <w:p>
-            <w:pPr>
-              <w:tabs>
-                <w:tab w:val="left" w:pos="2020"/>
-              </w:tabs>
-              <w:jc w:val="center"/>
-              <w:rPr>
-                <w:rFonts w:ascii="Times New Roman" w:hAnsi="Times New Roman" w:cs="Times New Roman"/>
-                <w:b/>
-                <w:highlight w:val="yellow"/>
-              </w:rPr>
-            </w:pPr>
-          </w:p>
-        </w:tc>
-        <w:tc>
-          <w:tcPr>
-            <w:tcW w:w="1618" w:type="pct"/>
-          </w:tcPr>
-          <w:p>
-            <w:pPr>
-              <w:tabs>
-                <w:tab w:val="left" w:pos="2020"/>
-              </w:tabs>
-              <w:jc w:val="center"/>
-              <w:rPr>
-                <w:rFonts w:ascii="Times New Roman" w:hAnsi="Times New Roman" w:cs="Times New Roman"/>
-                <w:b/>
-                <w:highlight w:val="yellow"/>
-              </w:rPr>
-            </w:pPr>
-          </w:p>
-        </w:tc>
-      </w:tr>
-      <w:tr>
-        <w:tc>
-          <w:tcPr>
-            <w:tcW w:w="229" w:type="pct"/>
-          </w:tcPr>
-          <w:p>
-            <w:pPr>
-              <w:tabs>
-                <w:tab w:val="left" w:pos="2020"/>
-              </w:tabs>
-              <w:jc w:val="center"/>
-              <w:rPr>
-                <w:rFonts w:ascii="Times New Roman" w:hAnsi="Times New Roman" w:cs="Times New Roman"/>
-                <w:b/>
-                <w:highlight w:val="yellow"/>
-              </w:rPr>
-            </w:pPr>
-          </w:p>
-        </w:tc>
-        <w:tc>
-          <w:tcPr>
-            <w:tcW w:w="506" w:type="pct"/>
-          </w:tcPr>
-          <w:p>
-            <w:pPr>
-              <w:tabs>
-                <w:tab w:val="left" w:pos="2020"/>
-              </w:tabs>
-              <w:jc w:val="center"/>
-              <w:rPr>
-                <w:rFonts w:ascii="Times New Roman" w:hAnsi="Times New Roman" w:cs="Times New Roman"/>
-                <w:b/>
-                <w:highlight w:val="yellow"/>
-              </w:rPr>
-            </w:pPr>
-          </w:p>
-        </w:tc>
-        <w:tc>
-          <w:tcPr>
-            <w:tcW w:w="2647" w:type="pct"/>
-          </w:tcPr>
-          <w:p>
-            <w:pPr>
-              <w:tabs>
-                <w:tab w:val="left" w:pos="2020"/>
-              </w:tabs>
-              <w:jc w:val="center"/>
-              <w:rPr>
-                <w:rFonts w:ascii="Times New Roman" w:hAnsi="Times New Roman" w:cs="Times New Roman"/>
-                <w:b/>
-                <w:highlight w:val="yellow"/>
-              </w:rPr>
-            </w:pPr>
-          </w:p>
-        </w:tc>
-        <w:tc>
-          <w:tcPr>
-            <w:tcW w:w="1618" w:type="pct"/>
-          </w:tcPr>
-          <w:p>
-            <w:pPr>
-              <w:tabs>
-                <w:tab w:val="left" w:pos="2020"/>
-              </w:tabs>
-              <w:jc w:val="center"/>
-              <w:rPr>
-                <w:rFonts w:ascii="Times New Roman" w:hAnsi="Times New Roman" w:cs="Times New Roman"/>
-                <w:b/>
-                <w:highlight w:val="yellow"/>
-              </w:rPr>
-            </w:pPr>
-          </w:p>
-        </w:tc>
-      </w:tr>
-      <w:tr>
-        <w:tc>
-          <w:tcPr>
-            <w:tcW w:w="229" w:type="pct"/>
-          </w:tcPr>
-          <w:p>
-            <w:pPr>
-              <w:tabs>
-                <w:tab w:val="left" w:pos="2020"/>
-              </w:tabs>
-              <w:jc w:val="center"/>
-              <w:rPr>
-                <w:rFonts w:ascii="Times New Roman" w:hAnsi="Times New Roman" w:cs="Times New Roman"/>
-                <w:b/>
-                <w:highlight w:val="yellow"/>
-              </w:rPr>
-            </w:pPr>
-          </w:p>
-        </w:tc>
-        <w:tc>
-          <w:tcPr>
-            <w:tcW w:w="506" w:type="pct"/>
-          </w:tcPr>
-          <w:p>
-            <w:pPr>
-              <w:tabs>
-                <w:tab w:val="left" w:pos="2020"/>
-              </w:tabs>
-              <w:jc w:val="center"/>
-              <w:rPr>
-                <w:rFonts w:ascii="Times New Roman" w:hAnsi="Times New Roman" w:cs="Times New Roman"/>
-                <w:b/>
-                <w:highlight w:val="yellow"/>
-              </w:rPr>
-            </w:pPr>
-          </w:p>
-        </w:tc>
-        <w:tc>
-          <w:tcPr>
-            <w:tcW w:w="2647" w:type="pct"/>
-          </w:tcPr>
-          <w:p>
-            <w:pPr>
-              <w:tabs>
-                <w:tab w:val="left" w:pos="2020"/>
-              </w:tabs>
-              <w:jc w:val="center"/>
-              <w:rPr>
-                <w:rFonts w:ascii="Times New Roman" w:hAnsi="Times New Roman" w:cs="Times New Roman"/>
-                <w:b/>
-                <w:highlight w:val="yellow"/>
-              </w:rPr>
-            </w:pPr>
-          </w:p>
-        </w:tc>
-        <w:tc>
-          <w:tcPr>
-            <w:tcW w:w="1618" w:type="pct"/>
-          </w:tcPr>
-          <w:p>
-            <w:pPr>
-              <w:tabs>
-                <w:tab w:val="left" w:pos="2020"/>
-              </w:tabs>
-              <w:jc w:val="center"/>
-              <w:rPr>
-                <w:rFonts w:ascii="Times New Roman" w:hAnsi="Times New Roman" w:cs="Times New Roman"/>
-                <w:b/>
-                <w:highlight w:val="yellow"/>
-              </w:rPr>
-            </w:pPr>
-          </w:p>
-        </w:tc>
-      </w:tr>
-      <w:tr>
-        <w:tc>
-          <w:tcPr>
-            <w:tcW w:w="229" w:type="pct"/>
-          </w:tcPr>
-          <w:p>
-            <w:pPr>
-              <w:tabs>
-                <w:tab w:val="left" w:pos="2020"/>
-              </w:tabs>
-              <w:jc w:val="center"/>
-              <w:rPr>
-                <w:rFonts w:ascii="Times New Roman" w:hAnsi="Times New Roman" w:cs="Times New Roman"/>
-                <w:b/>
-              </w:rPr>
-            </w:pPr>
-          </w:p>
-        </w:tc>
-        <w:tc>
-          <w:tcPr>
-            <w:tcW w:w="506" w:type="pct"/>
-          </w:tcPr>
-          <w:p>
-            <w:pPr>
-              <w:tabs>
-                <w:tab w:val="left" w:pos="2020"/>
-              </w:tabs>
-              <w:jc w:val="center"/>
-              <w:rPr>
-                <w:rFonts w:ascii="Times New Roman" w:hAnsi="Times New Roman" w:cs="Times New Roman"/>
-                <w:b/>
-              </w:rPr>
-            </w:pPr>
-          </w:p>
-        </w:tc>
-        <w:tc>
-          <w:tcPr>
-            <w:tcW w:w="2647" w:type="pct"/>
-            <w:vAlign w:val="center"/>
-          </w:tcPr>
-          <w:p>
-            <w:pPr>
-              <w:jc w:val="both"/>
-              <w:rPr>
-                <w:rFonts w:ascii="Times New Roman" w:hAnsi="Times New Roman" w:cs="Times New Roman"/>
-                <w:sz w:val="24"/>
-                <w:szCs w:val="24"/>
-              </w:rPr>
-            </w:pPr>
-          </w:p>
-        </w:tc>
-        <w:tc>
-          <w:tcPr>
-            <w:tcW w:w="1618" w:type="pct"/>
-          </w:tcPr>
-          <w:p>
-            <w:pPr>
-              <w:tabs>
-                <w:tab w:val="left" w:pos="2020"/>
-              </w:tabs>
-              <w:jc w:val="center"/>
-              <w:rPr>
-                <w:rFonts w:ascii="Times New Roman" w:hAnsi="Times New Roman" w:cs="Times New Roman"/>
-                <w:b/>
-              </w:rPr>
-            </w:pPr>
-          </w:p>
-        </w:tc>
-      </w:tr>
-      <w:tr>
-        <w:tc>
-          <w:tcPr>
-            <w:tcW w:w="229" w:type="pct"/>
-          </w:tcPr>
-          <w:p>
-            <w:pPr>
-              <w:tabs>
-                <w:tab w:val="left" w:pos="2020"/>
-              </w:tabs>
-              <w:jc w:val="center"/>
-              <w:rPr>
-                <w:rFonts w:ascii="Times New Roman" w:hAnsi="Times New Roman" w:cs="Times New Roman"/>
-                <w:b/>
-              </w:rPr>
-            </w:pPr>
-          </w:p>
-        </w:tc>
-        <w:tc>
-          <w:tcPr>
-            <w:tcW w:w="506" w:type="pct"/>
-          </w:tcPr>
-          <w:p>
-            <w:pPr>
-              <w:tabs>
-                <w:tab w:val="left" w:pos="2020"/>
-              </w:tabs>
-              <w:jc w:val="center"/>
-              <w:rPr>
-                <w:rFonts w:ascii="Times New Roman" w:hAnsi="Times New Roman" w:cs="Times New Roman"/>
-                <w:b/>
-              </w:rPr>
-            </w:pPr>
-          </w:p>
-        </w:tc>
-        <w:tc>
-          <w:tcPr>
-            <w:tcW w:w="2647" w:type="pct"/>
-            <w:vAlign w:val="center"/>
-          </w:tcPr>
-          <w:p>
-            <w:pPr>
-              <w:jc w:val="both"/>
-              <w:rPr>
-                <w:rFonts w:ascii="Times New Roman" w:hAnsi="Times New Roman" w:cs="Times New Roman"/>
-                <w:sz w:val="24"/>
-              </w:rPr>
-            </w:pPr>
-          </w:p>
-        </w:tc>
-        <w:tc>
-          <w:tcPr>
-            <w:tcW w:w="1618" w:type="pct"/>
-          </w:tcPr>
-          <w:p>
-            <w:pPr>
-              <w:tabs>
-                <w:tab w:val="left" w:pos="2020"/>
-              </w:tabs>
-              <w:jc w:val="center"/>
-              <w:rPr>
-                <w:rFonts w:ascii="Times New Roman" w:hAnsi="Times New Roman" w:cs="Times New Roman"/>
-                <w:b/>
-              </w:rPr>
-            </w:pPr>
-          </w:p>
-        </w:tc>
-      </w:tr>
-      <w:tr>
-        <w:tc>
-          <w:tcPr>
-            <w:tcW w:w="229" w:type="pct"/>
-          </w:tcPr>
-          <w:p>
-            <w:pPr>
-              <w:tabs>
-                <w:tab w:val="left" w:pos="2020"/>
-              </w:tabs>
-              <w:jc w:val="center"/>
-              <w:rPr>
-                <w:rFonts w:ascii="Times New Roman" w:hAnsi="Times New Roman" w:cs="Times New Roman"/>
-                <w:b/>
-              </w:rPr>
-            </w:pPr>
-          </w:p>
-        </w:tc>
-        <w:tc>
-          <w:tcPr>
-            <w:tcW w:w="506" w:type="pct"/>
-          </w:tcPr>
-          <w:p>
-            <w:pPr>
-              <w:tabs>
-                <w:tab w:val="left" w:pos="2020"/>
-              </w:tabs>
-              <w:jc w:val="center"/>
-              <w:rPr>
-                <w:rFonts w:ascii="Times New Roman" w:hAnsi="Times New Roman" w:cs="Times New Roman"/>
-                <w:b/>
-              </w:rPr>
-            </w:pPr>
-          </w:p>
-        </w:tc>
-        <w:tc>
-          <w:tcPr>
-            <w:tcW w:w="2647" w:type="pct"/>
-            <w:vAlign w:val="center"/>
-          </w:tcPr>
-          <w:p>
-            <w:pPr>
-              <w:jc w:val="both"/>
-              <w:rPr>
-                <w:rFonts w:ascii="Times New Roman" w:hAnsi="Times New Roman" w:cs="Times New Roman"/>
-                <w:sz w:val="24"/>
-              </w:rPr>
-            </w:pPr>
-          </w:p>
-        </w:tc>
-        <w:tc>
-          <w:tcPr>
-            <w:tcW w:w="1618" w:type="pct"/>
-          </w:tcPr>
-          <w:p>
-            <w:pPr>
-              <w:tabs>
-                <w:tab w:val="left" w:pos="2020"/>
-              </w:tabs>
-              <w:jc w:val="center"/>
-              <w:rPr>
-                <w:rFonts w:ascii="Times New Roman" w:hAnsi="Times New Roman" w:cs="Times New Roman"/>
-                <w:b/>
-              </w:rPr>
-            </w:pPr>
-          </w:p>
-        </w:tc>
-      </w:tr>
-      <w:tr>
-        <w:tc>
-          <w:tcPr>
-            <w:tcW w:w="229" w:type="pct"/>
-          </w:tcPr>
-          <w:p>
-            <w:pPr>
-              <w:tabs>
-                <w:tab w:val="left" w:pos="2020"/>
-              </w:tabs>
-              <w:jc w:val="center"/>
-              <w:rPr>
-                <w:rFonts w:ascii="Times New Roman" w:hAnsi="Times New Roman" w:cs="Times New Roman"/>
-                <w:b/>
-              </w:rPr>
-            </w:pPr>
-          </w:p>
-        </w:tc>
-        <w:tc>
-          <w:tcPr>
-            <w:tcW w:w="506" w:type="pct"/>
-          </w:tcPr>
-          <w:p>
-            <w:pPr>
-              <w:tabs>
-                <w:tab w:val="left" w:pos="2020"/>
-              </w:tabs>
-              <w:jc w:val="center"/>
-              <w:rPr>
-                <w:rFonts w:ascii="Times New Roman" w:hAnsi="Times New Roman" w:cs="Times New Roman"/>
-                <w:b/>
-              </w:rPr>
-            </w:pPr>
-          </w:p>
-        </w:tc>
-        <w:tc>
-          <w:tcPr>
-            <w:tcW w:w="2647" w:type="pct"/>
-          </w:tcPr>
-          <w:p>
-            <w:pPr>
-              <w:tabs>
-                <w:tab w:val="left" w:pos="2020"/>
-              </w:tabs>
-              <w:jc w:val="center"/>
-              <w:rPr>
-                <w:rFonts w:ascii="Times New Roman" w:hAnsi="Times New Roman" w:cs="Times New Roman"/>
-                <w:b/>
-              </w:rPr>
-            </w:pPr>
-          </w:p>
-        </w:tc>
-        <w:tc>
-          <w:tcPr>
-            <w:tcW w:w="1618" w:type="pct"/>
-          </w:tcPr>
-          <w:p>
-            <w:pPr>
-              <w:tabs>
-                <w:tab w:val="left" w:pos="2020"/>
-              </w:tabs>
-              <w:jc w:val="center"/>
-              <w:rPr>
-                <w:rFonts w:ascii="Times New Roman" w:hAnsi="Times New Roman" w:cs="Times New Roman"/>
-                <w:b/>
-              </w:rPr>
-            </w:pPr>
-          </w:p>
-        </w:tc>
-      </w:tr>
-      <w:tr>
-        <w:tc>
-          <w:tcPr>
-            <w:tcW w:w="229" w:type="pct"/>
-          </w:tcPr>
-          <w:p>
-            <w:pPr>
-              <w:tabs>
-                <w:tab w:val="left" w:pos="2020"/>
-              </w:tabs>
-              <w:jc w:val="center"/>
-              <w:rPr>
-                <w:rFonts w:ascii="Times New Roman" w:hAnsi="Times New Roman" w:cs="Times New Roman"/>
-                <w:b/>
-              </w:rPr>
-            </w:pPr>
-          </w:p>
-        </w:tc>
-        <w:tc>
-          <w:tcPr>
-            <w:tcW w:w="506" w:type="pct"/>
-          </w:tcPr>
-          <w:p>
-            <w:pPr>
-              <w:tabs>
-                <w:tab w:val="left" w:pos="2020"/>
-              </w:tabs>
-              <w:jc w:val="center"/>
-              <w:rPr>
-                <w:rFonts w:ascii="Times New Roman" w:hAnsi="Times New Roman" w:cs="Times New Roman"/>
-                <w:b/>
-              </w:rPr>
-            </w:pPr>
-          </w:p>
-        </w:tc>
-        <w:tc>
-          <w:tcPr>
-            <w:tcW w:w="2647" w:type="pct"/>
-          </w:tcPr>
-          <w:p>
-            <w:pPr>
-              <w:tabs>
-                <w:tab w:val="left" w:pos="2020"/>
-              </w:tabs>
-              <w:jc w:val="center"/>
-              <w:rPr>
-                <w:rFonts w:ascii="Times New Roman" w:hAnsi="Times New Roman" w:cs="Times New Roman"/>
-                <w:b/>
-              </w:rPr>
-            </w:pPr>
-          </w:p>
-        </w:tc>
-        <w:tc>
-          <w:tcPr>
-            <w:tcW w:w="1618" w:type="pct"/>
-          </w:tcPr>
-          <w:p>
-            <w:pPr>
-              <w:tabs>
-                <w:tab w:val="left" w:pos="2020"/>
-              </w:tabs>
-              <w:jc w:val="center"/>
-              <w:rPr>
-                <w:rFonts w:ascii="Times New Roman" w:hAnsi="Times New Roman" w:cs="Times New Roman"/>
-                <w:b/>
-              </w:rPr>
-            </w:pPr>
-          </w:p>
-        </w:tc>
-      </w:tr>
-      <w:tr>
-        <w:tc>
-          <w:tcPr>
-            <w:tcW w:w="229" w:type="pct"/>
-          </w:tcPr>
-          <w:p>
-            <w:pPr>
-              <w:tabs>
-                <w:tab w:val="left" w:pos="2020"/>
-              </w:tabs>
-              <w:jc w:val="center"/>
-              <w:rPr>
-                <w:rFonts w:ascii="Times New Roman" w:hAnsi="Times New Roman" w:cs="Times New Roman"/>
-                <w:b/>
-              </w:rPr>
-            </w:pPr>
-          </w:p>
-        </w:tc>
-        <w:tc>
-          <w:tcPr>
-            <w:tcW w:w="506" w:type="pct"/>
-          </w:tcPr>
-          <w:p>
-            <w:pPr>
-              <w:tabs>
-                <w:tab w:val="left" w:pos="2020"/>
-              </w:tabs>
-              <w:jc w:val="center"/>
-              <w:rPr>
-                <w:rFonts w:ascii="Times New Roman" w:hAnsi="Times New Roman" w:cs="Times New Roman"/>
-                <w:b/>
-              </w:rPr>
-            </w:pPr>
-          </w:p>
-        </w:tc>
-        <w:tc>
-          <w:tcPr>
-            <w:tcW w:w="2647" w:type="pct"/>
-          </w:tcPr>
-          <w:p>
-            <w:pPr>
-              <w:tabs>
-                <w:tab w:val="left" w:pos="2020"/>
-              </w:tabs>
-              <w:jc w:val="center"/>
-              <w:rPr>
-                <w:rFonts w:ascii="Times New Roman" w:hAnsi="Times New Roman" w:cs="Times New Roman"/>
-                <w:b/>
-              </w:rPr>
-            </w:pPr>
-          </w:p>
-        </w:tc>
-        <w:tc>
-          <w:tcPr>
-            <w:tcW w:w="1618" w:type="pct"/>
-          </w:tcPr>
-          <w:p>
-            <w:pPr>
-              <w:tabs>
-                <w:tab w:val="left" w:pos="2020"/>
-              </w:tabs>
-              <w:jc w:val="center"/>
-              <w:rPr>
-                <w:rFonts w:ascii="Times New Roman" w:hAnsi="Times New Roman" w:cs="Times New Roman"/>
-                <w:b/>
-              </w:rPr>
-            </w:pPr>
-          </w:p>
-        </w:tc>
-      </w:tr>
-      <w:tr>
-        <w:tc>
-          <w:tcPr>
-            <w:tcW w:w="229" w:type="pct"/>
-          </w:tcPr>
-          <w:p>
-            <w:pPr>
-              <w:tabs>
-                <w:tab w:val="left" w:pos="2020"/>
-              </w:tabs>
-              <w:jc w:val="center"/>
-              <w:rPr>
-                <w:rFonts w:ascii="Times New Roman" w:hAnsi="Times New Roman" w:cs="Times New Roman"/>
-                <w:b/>
-              </w:rPr>
-            </w:pPr>
-          </w:p>
-        </w:tc>
-        <w:tc>
-          <w:tcPr>
-            <w:tcW w:w="506" w:type="pct"/>
-          </w:tcPr>
-          <w:p>
-            <w:pPr>
-              <w:tabs>
-                <w:tab w:val="left" w:pos="2020"/>
-              </w:tabs>
-              <w:jc w:val="center"/>
-              <w:rPr>
-                <w:rFonts w:ascii="Times New Roman" w:hAnsi="Times New Roman" w:cs="Times New Roman"/>
-                <w:b/>
-              </w:rPr>
-            </w:pPr>
-          </w:p>
-        </w:tc>
-        <w:tc>
-          <w:tcPr>
-            <w:tcW w:w="2647" w:type="pct"/>
-          </w:tcPr>
-          <w:p>
-            <w:pPr>
-              <w:tabs>
-                <w:tab w:val="left" w:pos="2020"/>
-              </w:tabs>
-              <w:jc w:val="center"/>
-              <w:rPr>
-                <w:rFonts w:ascii="Times New Roman" w:hAnsi="Times New Roman" w:cs="Times New Roman"/>
-                <w:b/>
-              </w:rPr>
-            </w:pPr>
-          </w:p>
-        </w:tc>
-        <w:tc>
-          <w:tcPr>
-            <w:tcW w:w="1618" w:type="pct"/>
-          </w:tcPr>
-          <w:p>
-            <w:pPr>
-              <w:tabs>
-                <w:tab w:val="left" w:pos="2020"/>
-              </w:tabs>
-              <w:jc w:val="center"/>
-              <w:rPr>
-                <w:rFonts w:ascii="Times New Roman" w:hAnsi="Times New Roman" w:cs="Times New Roman"/>
-                <w:b/>
-              </w:rPr>
-            </w:pPr>
-          </w:p>
-        </w:tc>
-      </w:tr>
-      <w:tr>
-        <w:tc>
-          <w:tcPr>
-            <w:tcW w:w="229" w:type="pct"/>
-          </w:tcPr>
-          <w:p>
-            <w:pPr>
-              <w:tabs>
-                <w:tab w:val="left" w:pos="2020"/>
-              </w:tabs>
-              <w:jc w:val="center"/>
-              <w:rPr>
-                <w:rFonts w:ascii="Times New Roman" w:hAnsi="Times New Roman" w:cs="Times New Roman"/>
-                <w:b/>
-              </w:rPr>
-            </w:pPr>
-          </w:p>
-        </w:tc>
-        <w:tc>
-          <w:tcPr>
-            <w:tcW w:w="506" w:type="pct"/>
-          </w:tcPr>
-          <w:p>
-            <w:pPr>
-              <w:tabs>
-                <w:tab w:val="left" w:pos="2020"/>
-              </w:tabs>
-              <w:jc w:val="center"/>
-              <w:rPr>
-                <w:rFonts w:ascii="Times New Roman" w:hAnsi="Times New Roman" w:cs="Times New Roman"/>
-                <w:b/>
-              </w:rPr>
-            </w:pPr>
-          </w:p>
-        </w:tc>
-        <w:tc>
-          <w:tcPr>
-            <w:tcW w:w="2647" w:type="pct"/>
-          </w:tcPr>
-          <w:p>
-            <w:pPr>
-              <w:tabs>
-                <w:tab w:val="left" w:pos="2020"/>
-              </w:tabs>
-              <w:jc w:val="center"/>
-              <w:rPr>
-                <w:rFonts w:ascii="Times New Roman" w:hAnsi="Times New Roman" w:cs="Times New Roman"/>
-                <w:b/>
-              </w:rPr>
-            </w:pPr>
-          </w:p>
-        </w:tc>
-        <w:tc>
-          <w:tcPr>
-            <w:tcW w:w="1618" w:type="pct"/>
-          </w:tcPr>
-          <w:p>
-            <w:pPr>
-              <w:tabs>
-                <w:tab w:val="left" w:pos="2020"/>
-              </w:tabs>
-              <w:jc w:val="center"/>
-              <w:rPr>
-                <w:rFonts w:ascii="Times New Roman" w:hAnsi="Times New Roman" w:cs="Times New Roman"/>
-                <w:b/>
-              </w:rPr>
-            </w:pPr>
-          </w:p>
-        </w:tc>
-      </w:tr>
-      <w:tr>
-        <w:tc>
-          <w:tcPr>
-            <w:tcW w:w="229" w:type="pct"/>
-          </w:tcPr>
-          <w:p>
-            <w:pPr>
-              <w:tabs>
-                <w:tab w:val="left" w:pos="2020"/>
-              </w:tabs>
-              <w:jc w:val="center"/>
-              <w:rPr>
-                <w:rFonts w:ascii="Times New Roman" w:hAnsi="Times New Roman" w:cs="Times New Roman"/>
-                <w:b/>
-              </w:rPr>
-            </w:pPr>
-          </w:p>
-        </w:tc>
-        <w:tc>
-          <w:tcPr>
-            <w:tcW w:w="506" w:type="pct"/>
-          </w:tcPr>
-          <w:p>
-            <w:pPr>
-              <w:tabs>
-                <w:tab w:val="left" w:pos="2020"/>
-              </w:tabs>
-              <w:jc w:val="center"/>
-              <w:rPr>
-                <w:rFonts w:ascii="Times New Roman" w:hAnsi="Times New Roman" w:cs="Times New Roman"/>
-                <w:b/>
-              </w:rPr>
-            </w:pPr>
-          </w:p>
-        </w:tc>
-        <w:tc>
-          <w:tcPr>
-            <w:tcW w:w="2647" w:type="pct"/>
-          </w:tcPr>
-          <w:p>
-            <w:pPr>
-              <w:tabs>
-                <w:tab w:val="left" w:pos="2020"/>
-              </w:tabs>
-              <w:jc w:val="center"/>
-              <w:rPr>
-                <w:rFonts w:ascii="Times New Roman" w:hAnsi="Times New Roman" w:cs="Times New Roman"/>
-                <w:b/>
-              </w:rPr>
-            </w:pPr>
-          </w:p>
-        </w:tc>
-        <w:tc>
-          <w:tcPr>
-            <w:tcW w:w="1618" w:type="pct"/>
-          </w:tcPr>
-          <w:p>
-            <w:pPr>
-              <w:tabs>
-                <w:tab w:val="left" w:pos="2020"/>
-              </w:tabs>
-              <w:jc w:val="center"/>
-              <w:rPr>
-                <w:rFonts w:ascii="Times New Roman" w:hAnsi="Times New Roman" w:cs="Times New Roman"/>
-                <w:b/>
-              </w:rPr>
-            </w:pPr>
-          </w:p>
-        </w:tc>
-      </w:tr>
-      <w:tr>
-        <w:tc>
-          <w:tcPr>
-            <w:tcW w:w="229" w:type="pct"/>
-          </w:tcPr>
-          <w:p>
-            <w:pPr>
-              <w:tabs>
-                <w:tab w:val="left" w:pos="2020"/>
-              </w:tabs>
-              <w:jc w:val="center"/>
-              <w:rPr>
-                <w:rFonts w:ascii="Times New Roman" w:hAnsi="Times New Roman" w:cs="Times New Roman"/>
-                <w:b/>
-              </w:rPr>
-            </w:pPr>
-          </w:p>
-        </w:tc>
-        <w:tc>
-          <w:tcPr>
-            <w:tcW w:w="506" w:type="pct"/>
-          </w:tcPr>
-          <w:p>
-            <w:pPr>
-              <w:tabs>
-                <w:tab w:val="left" w:pos="2020"/>
-              </w:tabs>
-              <w:jc w:val="center"/>
-              <w:rPr>
-                <w:rFonts w:ascii="Times New Roman" w:hAnsi="Times New Roman" w:cs="Times New Roman"/>
-                <w:b/>
-              </w:rPr>
-            </w:pPr>
-          </w:p>
-        </w:tc>
-        <w:tc>
-          <w:tcPr>
-            <w:tcW w:w="2647" w:type="pct"/>
-          </w:tcPr>
-          <w:p>
-            <w:pPr>
-              <w:tabs>
-                <w:tab w:val="left" w:pos="2020"/>
-              </w:tabs>
-              <w:jc w:val="center"/>
-              <w:rPr>
-                <w:rFonts w:ascii="Times New Roman" w:hAnsi="Times New Roman" w:cs="Times New Roman"/>
-                <w:b/>
-              </w:rPr>
-            </w:pPr>
-          </w:p>
-        </w:tc>
-        <w:tc>
-          <w:tcPr>
-            <w:tcW w:w="1618" w:type="pct"/>
-          </w:tcPr>
-          <w:p>
-            <w:pPr>
-              <w:tabs>
-                <w:tab w:val="left" w:pos="2020"/>
-              </w:tabs>
-              <w:jc w:val="center"/>
-              <w:rPr>
-                <w:rFonts w:ascii="Times New Roman" w:hAnsi="Times New Roman" w:cs="Times New Roman"/>
-                <w:b/>
-              </w:rPr>
-            </w:pPr>
-          </w:p>
-        </w:tc>
-      </w:tr>
-      <w:tr>
-        <w:tc>
-          <w:tcPr>
-            <w:tcW w:w="229" w:type="pct"/>
-          </w:tcPr>
-          <w:p>
-            <w:pPr>
-              <w:tabs>
-                <w:tab w:val="left" w:pos="2020"/>
-              </w:tabs>
-              <w:jc w:val="center"/>
-              <w:rPr>
-                <w:rFonts w:ascii="Times New Roman" w:hAnsi="Times New Roman" w:cs="Times New Roman"/>
-                <w:b/>
-              </w:rPr>
-            </w:pPr>
-          </w:p>
-        </w:tc>
-        <w:tc>
-          <w:tcPr>
-            <w:tcW w:w="506" w:type="pct"/>
-          </w:tcPr>
-          <w:p>
-            <w:pPr>
-              <w:tabs>
-                <w:tab w:val="left" w:pos="2020"/>
-              </w:tabs>
-              <w:jc w:val="center"/>
-              <w:rPr>
-                <w:rFonts w:ascii="Times New Roman" w:hAnsi="Times New Roman" w:cs="Times New Roman"/>
-                <w:b/>
-              </w:rPr>
-            </w:pPr>
-          </w:p>
-        </w:tc>
-        <w:tc>
-          <w:tcPr>
-            <w:tcW w:w="2647" w:type="pct"/>
-          </w:tcPr>
-          <w:p>
-            <w:pPr>
-              <w:tabs>
-                <w:tab w:val="left" w:pos="2020"/>
-              </w:tabs>
-              <w:jc w:val="center"/>
-              <w:rPr>
-                <w:rFonts w:ascii="Times New Roman" w:hAnsi="Times New Roman" w:cs="Times New Roman"/>
-                <w:b/>
-              </w:rPr>
-            </w:pPr>
-          </w:p>
-        </w:tc>
-        <w:tc>
-          <w:tcPr>
-            <w:tcW w:w="1618" w:type="pct"/>
-          </w:tcPr>
-          <w:p>
-            <w:pPr>
-              <w:tabs>
-                <w:tab w:val="left" w:pos="2020"/>
-              </w:tabs>
-              <w:jc w:val="center"/>
-              <w:rPr>
-                <w:rFonts w:ascii="Times New Roman" w:hAnsi="Times New Roman" w:cs="Times New Roman"/>
-                <w:b/>
-              </w:rPr>
-            </w:pPr>
-          </w:p>
-        </w:tc>
-      </w:tr>
-      <w:tr>
-        <w:tc>
-          <w:tcPr>
-            <w:tcW w:w="229" w:type="pct"/>
-          </w:tcPr>
-          <w:p>
-            <w:pPr>
-              <w:tabs>
-                <w:tab w:val="left" w:pos="2020"/>
-              </w:tabs>
-              <w:jc w:val="center"/>
-              <w:rPr>
-                <w:rFonts w:ascii="Times New Roman" w:hAnsi="Times New Roman" w:cs="Times New Roman"/>
-                <w:b/>
-              </w:rPr>
-            </w:pPr>
-          </w:p>
-        </w:tc>
-        <w:tc>
-          <w:tcPr>
-            <w:tcW w:w="506" w:type="pct"/>
-          </w:tcPr>
-          <w:p>
-            <w:pPr>
-              <w:tabs>
-                <w:tab w:val="left" w:pos="2020"/>
-              </w:tabs>
-              <w:jc w:val="center"/>
-              <w:rPr>
-                <w:rFonts w:ascii="Times New Roman" w:hAnsi="Times New Roman" w:cs="Times New Roman"/>
-                <w:b/>
-              </w:rPr>
-            </w:pPr>
-          </w:p>
-        </w:tc>
-        <w:tc>
-          <w:tcPr>
-            <w:tcW w:w="2647" w:type="pct"/>
-          </w:tcPr>
-          <w:p>
-            <w:pPr>
-              <w:tabs>
-                <w:tab w:val="left" w:pos="2020"/>
-              </w:tabs>
-              <w:jc w:val="center"/>
-              <w:rPr>
-                <w:rFonts w:ascii="Times New Roman" w:hAnsi="Times New Roman" w:cs="Times New Roman"/>
-                <w:b/>
-              </w:rPr>
-            </w:pPr>
-          </w:p>
-        </w:tc>
-        <w:tc>
-          <w:tcPr>
-            <w:tcW w:w="1618" w:type="pct"/>
-          </w:tcPr>
-          <w:p>
-            <w:pPr>
-              <w:tabs>
-                <w:tab w:val="left" w:pos="2020"/>
-              </w:tabs>
-              <w:jc w:val="center"/>
-              <w:rPr>
-                <w:rFonts w:ascii="Times New Roman" w:hAnsi="Times New Roman" w:cs="Times New Roman"/>
-                <w:b/>
-              </w:rPr>
-            </w:pPr>
-          </w:p>
-        </w:tc>
-      </w:tr>
-      <w:tr>
-        <w:tc>
-          <w:tcPr>
-            <w:tcW w:w="229" w:type="pct"/>
-          </w:tcPr>
-          <w:p>
-            <w:pPr>
-              <w:tabs>
-                <w:tab w:val="left" w:pos="2020"/>
-              </w:tabs>
-              <w:jc w:val="center"/>
-              <w:rPr>
-                <w:rFonts w:ascii="Times New Roman" w:hAnsi="Times New Roman" w:cs="Times New Roman"/>
-                <w:b/>
-              </w:rPr>
-            </w:pPr>
-          </w:p>
-        </w:tc>
-        <w:tc>
-          <w:tcPr>
-            <w:tcW w:w="506" w:type="pct"/>
-          </w:tcPr>
-          <w:p>
-            <w:pPr>
-              <w:tabs>
-                <w:tab w:val="left" w:pos="2020"/>
-              </w:tabs>
-              <w:jc w:val="center"/>
-              <w:rPr>
-                <w:rFonts w:ascii="Times New Roman" w:hAnsi="Times New Roman" w:cs="Times New Roman"/>
-                <w:b/>
-              </w:rPr>
-            </w:pPr>
-          </w:p>
-        </w:tc>
-        <w:tc>
-          <w:tcPr>
-            <w:tcW w:w="2647" w:type="pct"/>
-          </w:tcPr>
-          <w:p>
-            <w:pPr>
-              <w:tabs>
-                <w:tab w:val="left" w:pos="2020"/>
-              </w:tabs>
-              <w:jc w:val="center"/>
-              <w:rPr>
-                <w:rFonts w:ascii="Times New Roman" w:hAnsi="Times New Roman" w:cs="Times New Roman"/>
-                <w:b/>
-              </w:rPr>
-            </w:pPr>
-          </w:p>
-        </w:tc>
-        <w:tc>
-          <w:tcPr>
-            <w:tcW w:w="1618" w:type="pct"/>
-          </w:tcPr>
-          <w:p>
-            <w:pPr>
-              <w:tabs>
-                <w:tab w:val="left" w:pos="2020"/>
-              </w:tabs>
-              <w:jc w:val="center"/>
-              <w:rPr>
-                <w:rFonts w:ascii="Times New Roman" w:hAnsi="Times New Roman" w:cs="Times New Roman"/>
-                <w:b/>
               </w:rPr>
             </w:pPr>
           </w:p>
@@ -11673,9 +10575,7 @@
     </w:p>
     <w:p>
       <w:pPr>
-        <w:pStyle w:val="a3"/>
         <w:spacing w:after="0" w:line="240" w:lineRule="auto"/>
-        <w:ind w:left="1070"/>
         <w:rPr>
           <w:rFonts w:ascii="Times New Roman" w:hAnsi="Times New Roman" w:cs="Times New Roman"/>
           <w:b/>
@@ -11684,6 +10584,22 @@
           <w:szCs w:val="24"/>
         </w:rPr>
       </w:pPr>
+      <w:r>
+        <w:rPr>
+          <w:rFonts w:ascii="Times New Roman" w:hAnsi="Times New Roman" w:cs="Times New Roman"/>
+          <w:sz w:val="28"/>
+          <w:szCs w:val="28"/>
+        </w:rPr>
+        <w:t xml:space="preserve">       </w:t>
+      </w:r>
+      <w:r>
+        <w:rPr>
+          <w:rFonts w:ascii="Times New Roman" w:hAnsi="Times New Roman" w:cs="Times New Roman"/>
+          <w:sz w:val="28"/>
+          <w:szCs w:val="28"/>
+        </w:rPr>
+        <w:t>Студент Белохвостов Виктор Олегович в рамках прохождения</w:t>
+      </w:r>
     </w:p>
     <w:tbl>
       <w:tblPr>
@@ -11712,13 +10628,33 @@
               <w:jc w:val="both"/>
               <w:rPr>
                 <w:rFonts w:ascii="Times New Roman" w:hAnsi="Times New Roman" w:cs="Times New Roman"/>
-                <w:b/>
-                <w:i/>
+                <w:bCs/>
+                <w:iCs/>
                 <w:caps/>
-                <w:sz w:val="24"/>
-                <w:szCs w:val="24"/>
-              </w:rPr>
-            </w:pPr>
+                <w:sz w:val="28"/>
+                <w:szCs w:val="28"/>
+              </w:rPr>
+            </w:pPr>
+            <w:r>
+              <w:rPr>
+                <w:rFonts w:ascii="Times New Roman" w:hAnsi="Times New Roman" w:cs="Times New Roman"/>
+                <w:bCs/>
+                <w:iCs/>
+                <w:sz w:val="28"/>
+                <w:szCs w:val="28"/>
+              </w:rPr>
+              <w:t xml:space="preserve">производственной практики </w:t>
+            </w:r>
+            <w:r>
+              <w:rPr>
+                <w:rFonts w:ascii="Times New Roman" w:hAnsi="Times New Roman" w:cs="Times New Roman"/>
+                <w:bCs/>
+                <w:iCs/>
+                <w:sz w:val="28"/>
+                <w:szCs w:val="28"/>
+              </w:rPr>
+              <w:t>проявил высокий уровень теоретических знаний,</w:t>
+            </w:r>
           </w:p>
         </w:tc>
       </w:tr>
@@ -11735,12 +10671,33 @@
               <w:jc w:val="both"/>
               <w:rPr>
                 <w:rFonts w:ascii="Times New Roman" w:hAnsi="Times New Roman" w:cs="Times New Roman"/>
-                <w:b/>
+                <w:bCs/>
+                <w:iCs/>
                 <w:caps/>
-                <w:sz w:val="24"/>
-                <w:szCs w:val="24"/>
-              </w:rPr>
-            </w:pPr>
+                <w:sz w:val="28"/>
+                <w:szCs w:val="28"/>
+              </w:rPr>
+            </w:pPr>
+            <w:r>
+              <w:rPr>
+                <w:rFonts w:ascii="Times New Roman" w:hAnsi="Times New Roman" w:cs="Times New Roman"/>
+                <w:bCs/>
+                <w:iCs/>
+                <w:sz w:val="28"/>
+                <w:szCs w:val="28"/>
+              </w:rPr>
+              <w:t xml:space="preserve"> полученных в ходе освоения учебных дисциплин</w:t>
+            </w:r>
+            <w:r>
+              <w:rPr>
+                <w:rFonts w:ascii="Times New Roman" w:hAnsi="Times New Roman" w:cs="Times New Roman"/>
+                <w:bCs/>
+                <w:iCs/>
+                <w:sz w:val="28"/>
+                <w:szCs w:val="28"/>
+              </w:rPr>
+              <w:t>, и успешно применил их</w:t>
+            </w:r>
           </w:p>
         </w:tc>
       </w:tr>
@@ -11757,12 +10714,83 @@
               <w:jc w:val="both"/>
               <w:rPr>
                 <w:rFonts w:ascii="Times New Roman" w:hAnsi="Times New Roman" w:cs="Times New Roman"/>
-                <w:b/>
+                <w:bCs/>
+                <w:iCs/>
                 <w:caps/>
-                <w:sz w:val="24"/>
-                <w:szCs w:val="24"/>
-              </w:rPr>
-            </w:pPr>
+                <w:sz w:val="28"/>
+                <w:szCs w:val="28"/>
+              </w:rPr>
+            </w:pPr>
+            <w:r>
+              <w:rPr>
+                <w:rFonts w:ascii="Times New Roman" w:hAnsi="Times New Roman" w:cs="Times New Roman"/>
+                <w:bCs/>
+                <w:iCs/>
+                <w:sz w:val="28"/>
+                <w:szCs w:val="28"/>
+              </w:rPr>
+              <w:t xml:space="preserve">для выполнения </w:t>
+            </w:r>
+            <w:r>
+              <w:rPr>
+                <w:rFonts w:ascii="Times New Roman" w:hAnsi="Times New Roman" w:cs="Times New Roman"/>
+                <w:bCs/>
+                <w:iCs/>
+                <w:sz w:val="28"/>
+                <w:szCs w:val="28"/>
+              </w:rPr>
+              <w:t>индивидуального задания</w:t>
+            </w:r>
+            <w:r>
+              <w:rPr>
+                <w:rFonts w:ascii="Times New Roman" w:hAnsi="Times New Roman" w:cs="Times New Roman"/>
+                <w:bCs/>
+                <w:iCs/>
+                <w:sz w:val="28"/>
+                <w:szCs w:val="28"/>
+              </w:rPr>
+              <w:t>.</w:t>
+            </w:r>
+            <w:r>
+              <w:rPr>
+                <w:rFonts w:ascii="Times New Roman" w:hAnsi="Times New Roman" w:cs="Times New Roman"/>
+                <w:bCs/>
+                <w:iCs/>
+                <w:sz w:val="28"/>
+                <w:szCs w:val="28"/>
+              </w:rPr>
+              <w:t xml:space="preserve"> </w:t>
+            </w:r>
+            <w:r>
+              <w:rPr>
+                <w:rFonts w:ascii="Times New Roman" w:hAnsi="Times New Roman" w:cs="Times New Roman"/>
+                <w:bCs/>
+                <w:iCs/>
+                <w:sz w:val="28"/>
+                <w:szCs w:val="28"/>
+              </w:rPr>
+              <w:t xml:space="preserve">На протяжении всей практики </w:t>
+            </w:r>
+            <w:r>
+              <w:rPr>
+                <w:rFonts w:ascii="Times New Roman" w:hAnsi="Times New Roman" w:cs="Times New Roman"/>
+                <w:bCs/>
+                <w:iCs/>
+                <w:sz w:val="28"/>
+                <w:szCs w:val="28"/>
+              </w:rPr>
+              <w:t xml:space="preserve"> </w:t>
+            </w:r>
+            <w:r>
+              <w:rPr>
+                <w:rFonts w:ascii="Times New Roman" w:hAnsi="Times New Roman" w:cs="Times New Roman"/>
+                <w:bCs/>
+                <w:iCs/>
+                <w:sz w:val="28"/>
+                <w:szCs w:val="28"/>
+              </w:rPr>
+              <w:t xml:space="preserve"> </w:t>
+            </w:r>
           </w:p>
         </w:tc>
       </w:tr>
@@ -11779,12 +10807,33 @@
               <w:jc w:val="both"/>
               <w:rPr>
                 <w:rFonts w:ascii="Times New Roman" w:hAnsi="Times New Roman" w:cs="Times New Roman"/>
-                <w:b/>
+                <w:bCs/>
+                <w:iCs/>
                 <w:caps/>
-                <w:sz w:val="24"/>
-                <w:szCs w:val="24"/>
-              </w:rPr>
-            </w:pPr>
+                <w:sz w:val="28"/>
+                <w:szCs w:val="28"/>
+              </w:rPr>
+            </w:pPr>
+            <w:r>
+              <w:rPr>
+                <w:rFonts w:ascii="Times New Roman" w:hAnsi="Times New Roman" w:cs="Times New Roman"/>
+                <w:bCs/>
+                <w:iCs/>
+                <w:sz w:val="28"/>
+                <w:szCs w:val="28"/>
+              </w:rPr>
+              <w:t xml:space="preserve">ответственно подходил к выполнению поставленных задач, </w:t>
+            </w:r>
+            <w:r>
+              <w:rPr>
+                <w:rFonts w:ascii="Times New Roman" w:hAnsi="Times New Roman" w:cs="Times New Roman"/>
+                <w:bCs/>
+                <w:iCs/>
+                <w:sz w:val="28"/>
+                <w:szCs w:val="28"/>
+              </w:rPr>
+              <w:t>проявил упорство</w:t>
+            </w:r>
           </w:p>
         </w:tc>
       </w:tr>
@@ -11801,12 +10850,23 @@
               <w:jc w:val="both"/>
               <w:rPr>
                 <w:rFonts w:ascii="Times New Roman" w:hAnsi="Times New Roman" w:cs="Times New Roman"/>
-                <w:b/>
+                <w:bCs/>
+                <w:iCs/>
                 <w:caps/>
-                <w:sz w:val="24"/>
-                <w:szCs w:val="24"/>
-              </w:rPr>
-            </w:pPr>
+                <w:sz w:val="28"/>
+                <w:szCs w:val="28"/>
+              </w:rPr>
+            </w:pPr>
+            <w:r>
+              <w:rPr>
+                <w:rFonts w:ascii="Times New Roman" w:hAnsi="Times New Roman" w:cs="Times New Roman"/>
+                <w:bCs/>
+                <w:iCs/>
+                <w:sz w:val="28"/>
+                <w:szCs w:val="28"/>
+              </w:rPr>
+              <w:t xml:space="preserve">и интерес к теме трансфертного ценообразования. </w:t>
+            </w:r>
           </w:p>
         </w:tc>
       </w:tr>
@@ -11823,12 +10883,29 @@
               <w:jc w:val="both"/>
               <w:rPr>
                 <w:rFonts w:ascii="Times New Roman" w:hAnsi="Times New Roman" w:cs="Times New Roman"/>
-                <w:b/>
+                <w:bCs/>
+                <w:iCs/>
                 <w:caps/>
-                <w:sz w:val="24"/>
-                <w:szCs w:val="24"/>
-              </w:rPr>
-            </w:pPr>
+                <w:sz w:val="28"/>
+                <w:szCs w:val="28"/>
+              </w:rPr>
+            </w:pPr>
+            <w:r>
+              <w:rPr>
+                <w:rFonts w:ascii="Times New Roman" w:hAnsi="Times New Roman" w:cs="Times New Roman"/>
+                <w:sz w:val="28"/>
+                <w:szCs w:val="28"/>
+              </w:rPr>
+              <w:t xml:space="preserve">       </w:t>
+            </w:r>
+            <w:r>
+              <w:rPr>
+                <w:rFonts w:ascii="Times New Roman" w:hAnsi="Times New Roman" w:cs="Times New Roman"/>
+                <w:sz w:val="28"/>
+                <w:szCs w:val="28"/>
+              </w:rPr>
+              <w:t>Программу практики освоил в полном объеме.</w:t>
+            </w:r>
           </w:p>
         </w:tc>
       </w:tr>
@@ -11845,7 +10922,8 @@
               <w:jc w:val="both"/>
               <w:rPr>
                 <w:rFonts w:ascii="Times New Roman" w:hAnsi="Times New Roman" w:cs="Times New Roman"/>
-                <w:b/>
+                <w:bCs/>
+                <w:iCs/>
                 <w:caps/>
                 <w:sz w:val="24"/>
                 <w:szCs w:val="24"/>
@@ -11867,7 +10945,8 @@
               <w:jc w:val="both"/>
               <w:rPr>
                 <w:rFonts w:ascii="Times New Roman" w:hAnsi="Times New Roman" w:cs="Times New Roman"/>
-                <w:b/>
+                <w:bCs/>
+                <w:iCs/>
                 <w:caps/>
                 <w:sz w:val="24"/>
                 <w:szCs w:val="24"/>
@@ -11889,7 +10968,8 @@
               <w:jc w:val="both"/>
               <w:rPr>
                 <w:rFonts w:ascii="Times New Roman" w:hAnsi="Times New Roman" w:cs="Times New Roman"/>
-                <w:b/>
+                <w:bCs/>
+                <w:iCs/>
                 <w:caps/>
                 <w:sz w:val="24"/>
                 <w:szCs w:val="24"/>
@@ -11911,7 +10991,8 @@
               <w:jc w:val="both"/>
               <w:rPr>
                 <w:rFonts w:ascii="Times New Roman" w:hAnsi="Times New Roman" w:cs="Times New Roman"/>
-                <w:b/>
+                <w:bCs/>
+                <w:iCs/>
                 <w:caps/>
                 <w:sz w:val="24"/>
                 <w:szCs w:val="24"/>
@@ -11978,31 +11059,7 @@
                 <w:sz w:val="28"/>
                 <w:szCs w:val="28"/>
               </w:rPr>
-              <w:t xml:space="preserve">       </w:t>
-            </w:r>
-            <w:r>
-              <w:rPr>
-                <w:rFonts w:ascii="Times New Roman" w:hAnsi="Times New Roman" w:cs="Times New Roman"/>
-                <w:sz w:val="28"/>
-                <w:szCs w:val="28"/>
-              </w:rPr>
-              <w:t>Индивидуальное задание</w:t>
-            </w:r>
-            <w:r>
-              <w:rPr>
-                <w:rFonts w:ascii="Times New Roman" w:hAnsi="Times New Roman" w:cs="Times New Roman"/>
-                <w:sz w:val="28"/>
-                <w:szCs w:val="28"/>
-              </w:rPr>
-              <w:t xml:space="preserve"> выполнено в полном </w:t>
-            </w:r>
-            <w:r>
-              <w:rPr>
-                <w:rFonts w:ascii="Times New Roman" w:hAnsi="Times New Roman" w:cs="Times New Roman"/>
-                <w:sz w:val="28"/>
-                <w:szCs w:val="28"/>
-              </w:rPr>
-              <w:t>объеме, студент проявил</w:t>
+              <w:t xml:space="preserve">       Индивидуальное задание выполнено в полном объеме, студент проявил</w:t>
             </w:r>
           </w:p>
         </w:tc>
@@ -12135,15 +11192,7 @@
                 <w:sz w:val="28"/>
                 <w:szCs w:val="28"/>
               </w:rPr>
-              <w:t>одержание отчета программе прохождения практики</w:t>
-            </w:r>
-            <w:r>
-              <w:rPr>
-                <w:bCs/>
-                <w:sz w:val="28"/>
-                <w:szCs w:val="28"/>
-              </w:rPr>
-              <w:t xml:space="preserve"> –  </w:t>
+              <w:t xml:space="preserve">одержание отчета программе прохождения практики –  </w:t>
             </w:r>
           </w:p>
         </w:tc>
@@ -12215,23 +11264,7 @@
                 <w:sz w:val="28"/>
                 <w:szCs w:val="28"/>
               </w:rPr>
-              <w:t xml:space="preserve">       Структурированность   не   </w:t>
-            </w:r>
-            <w:r>
-              <w:rPr>
-                <w:bCs/>
-                <w:sz w:val="28"/>
-                <w:szCs w:val="28"/>
-              </w:rPr>
-              <w:t xml:space="preserve">нарушена (четкость, нумерация </w:t>
-            </w:r>
-            <w:r>
-              <w:rPr>
-                <w:bCs/>
-                <w:sz w:val="28"/>
-                <w:szCs w:val="28"/>
-              </w:rPr>
-              <w:t>страниц,</w:t>
+              <w:t xml:space="preserve">       Структурированность   не   нарушена (четкость, нумерация страниц,</w:t>
             </w:r>
           </w:p>
         </w:tc>
@@ -12485,15 +11518,7 @@
                 <w:sz w:val="28"/>
                 <w:szCs w:val="28"/>
               </w:rPr>
-              <w:t>С</w:t>
-            </w:r>
-            <w:r>
-              <w:rPr>
-                <w:bCs/>
-                <w:sz w:val="28"/>
-                <w:szCs w:val="28"/>
-              </w:rPr>
-              <w:t>тудент демонстрирует системность и глубину знаний, полученных при</w:t>
+              <w:t>Студент демонстрирует системность и глубину знаний, полученных при</w:t>
             </w:r>
           </w:p>
         </w:tc>
@@ -12557,15 +11582,7 @@
                 <w:sz w:val="28"/>
                 <w:szCs w:val="28"/>
               </w:rPr>
-              <w:t xml:space="preserve">       </w:t>
-            </w:r>
-            <w:r>
-              <w:rPr>
-                <w:bCs/>
-                <w:sz w:val="28"/>
-                <w:szCs w:val="28"/>
-              </w:rPr>
-              <w:t>Студент стилистически</w:t>
+              <w:t xml:space="preserve">       Студент стилистически</w:t>
             </w:r>
             <w:r>
               <w:rPr>
@@ -12773,27 +11790,6 @@
               </w:rPr>
               <w:t>преподавателя по темам, предусмотренным программой практики.</w:t>
             </w:r>
-          </w:p>
-        </w:tc>
-      </w:tr>
-      <w:tr>
-        <w:tc>
-          <w:tcPr>
-            <w:tcW w:w="9571" w:type="dxa"/>
-          </w:tcPr>
-          <w:p>
-            <w:pPr>
-              <w:pStyle w:val="a3"/>
-              <w:ind w:left="0"/>
-              <w:jc w:val="both"/>
-              <w:rPr>
-                <w:rFonts w:ascii="Times New Roman" w:hAnsi="Times New Roman" w:cs="Times New Roman"/>
-                <w:b/>
-                <w:caps/>
-                <w:sz w:val="24"/>
-                <w:szCs w:val="24"/>
-              </w:rPr>
-            </w:pPr>
           </w:p>
         </w:tc>
       </w:tr>
@@ -15485,15 +14481,6 @@
   </w:num>
   <w:num w:numId="21">
     <w:abstractNumId w:val="17"/>
-    <w:lvlOverride w:ilvl="0"/>
-    <w:lvlOverride w:ilvl="1"/>
-    <w:lvlOverride w:ilvl="2"/>
-    <w:lvlOverride w:ilvl="3"/>
-    <w:lvlOverride w:ilvl="4"/>
-    <w:lvlOverride w:ilvl="5"/>
-    <w:lvlOverride w:ilvl="6"/>
-    <w:lvlOverride w:ilvl="7"/>
-    <w:lvlOverride w:ilvl="8"/>
   </w:num>
 </w:numbering>
 </file>
@@ -15670,7 +14657,7 @@
     <w:lsdException w:name="Table Web 2" w:semiHidden="1" w:unhideWhenUsed="1"/>
     <w:lsdException w:name="Table Web 3" w:semiHidden="1" w:unhideWhenUsed="1"/>
     <w:lsdException w:name="Balloon Text" w:semiHidden="1" w:unhideWhenUsed="1"/>
-    <w:lsdException w:name="Table Grid" w:semiHidden="1" w:uiPriority="59" w:unhideWhenUsed="1"/>
+    <w:lsdException w:name="Table Grid" w:uiPriority="59"/>
     <w:lsdException w:name="Table Theme" w:semiHidden="1" w:unhideWhenUsed="1"/>
     <w:lsdException w:name="Placeholder Text" w:semiHidden="1"/>
     <w:lsdException w:name="No Spacing" w:uiPriority="1" w:qFormat="1"/>
@@ -16535,7 +15522,7 @@
 </file>
 
 <file path=customXml/itemProps1.xml><?xml version="1.0" encoding="utf-8"?>
-<ds:datastoreItem xmlns:ds="http://schemas.openxmlformats.org/officeDocument/2006/customXml" ds:itemID="{7D8A39FF-D5FD-4E58-B2CD-AD4BD22AEBF4}">
+<ds:datastoreItem xmlns:ds="http://schemas.openxmlformats.org/officeDocument/2006/customXml" ds:itemID="{EB56D42B-959B-48EE-8D1B-F1666FD3248B}">
   <ds:schemaRefs>
     <ds:schemaRef ds:uri="http://schemas.openxmlformats.org/officeDocument/2006/bibliography"/>
   </ds:schemaRefs>

</xml_diff>

<commit_message>
Continued to create the report og SEP;
</commit_message>
<xml_diff>
--- a/НИР - Дневник практики КТбо4-8.docx
+++ b/НИР - Дневник практики КТбо4-8.docx
@@ -9098,8 +9098,9 @@
             <w:r>
               <w:rPr>
                 <w:rFonts w:ascii="Times New Roman" w:hAnsi="Times New Roman" w:cs="Times New Roman"/>
-              </w:rPr>
-              <w:t>6</w:t>
+                <w:lang w:val="en-US"/>
+              </w:rPr>
+              <w:t>7</w:t>
             </w:r>
             <w:r>
               <w:rPr>
@@ -9213,8 +9214,9 @@
             <w:r>
               <w:rPr>
                 <w:rFonts w:ascii="Times New Roman" w:hAnsi="Times New Roman" w:cs="Times New Roman"/>
-              </w:rPr>
-              <w:t>6</w:t>
+                <w:lang w:val="en-US"/>
+              </w:rPr>
+              <w:t>7</w:t>
             </w:r>
             <w:r>
               <w:rPr>
@@ -9326,8 +9328,9 @@
             <w:r>
               <w:rPr>
                 <w:rFonts w:ascii="Times New Roman" w:hAnsi="Times New Roman" w:cs="Times New Roman"/>
-              </w:rPr>
-              <w:t>7</w:t>
+                <w:lang w:val="en-US"/>
+              </w:rPr>
+              <w:t>8</w:t>
             </w:r>
             <w:r>
               <w:rPr>
@@ -10590,15 +10593,7 @@
           <w:sz w:val="28"/>
           <w:szCs w:val="28"/>
         </w:rPr>
-        <w:t xml:space="preserve">       </w:t>
-      </w:r>
-      <w:r>
-        <w:rPr>
-          <w:rFonts w:ascii="Times New Roman" w:hAnsi="Times New Roman" w:cs="Times New Roman"/>
-          <w:sz w:val="28"/>
-          <w:szCs w:val="28"/>
-        </w:rPr>
-        <w:t>Студент Белохвостов Виктор Олегович в рамках прохождения</w:t>
+        <w:t xml:space="preserve">       Студент Белохвостов Виктор Олегович в рамках прохождения</w:t>
       </w:r>
     </w:p>
     <w:tbl>
@@ -10896,15 +10891,7 @@
                 <w:sz w:val="28"/>
                 <w:szCs w:val="28"/>
               </w:rPr>
-              <w:t xml:space="preserve">       </w:t>
-            </w:r>
-            <w:r>
-              <w:rPr>
-                <w:rFonts w:ascii="Times New Roman" w:hAnsi="Times New Roman" w:cs="Times New Roman"/>
-                <w:sz w:val="28"/>
-                <w:szCs w:val="28"/>
-              </w:rPr>
-              <w:t>Программу практики освоил в полном объеме.</w:t>
+              <w:t xml:space="preserve">       Программу практики освоил в полном объеме.</w:t>
             </w:r>
           </w:p>
         </w:tc>
@@ -15522,7 +15509,7 @@
 </file>
 
 <file path=customXml/itemProps1.xml><?xml version="1.0" encoding="utf-8"?>
-<ds:datastoreItem xmlns:ds="http://schemas.openxmlformats.org/officeDocument/2006/customXml" ds:itemID="{EB56D42B-959B-48EE-8D1B-F1666FD3248B}">
+<ds:datastoreItem xmlns:ds="http://schemas.openxmlformats.org/officeDocument/2006/customXml" ds:itemID="{40D2274D-F338-4331-B568-953EF3681C8F}">
   <ds:schemaRefs>
     <ds:schemaRef ds:uri="http://schemas.openxmlformats.org/officeDocument/2006/bibliography"/>
   </ds:schemaRefs>

</xml_diff>